<commit_message>
feat: iniciado correções da documentacao
</commit_message>
<xml_diff>
--- a/PFC_2025_Docs/ApêndiceA-GerênciadoProjeto/Termo de Abertura de Projeto-DONATE.docx
+++ b/PFC_2025_Docs/ApêndiceA-GerênciadoProjeto/Termo de Abertura de Projeto-DONATE.docx
@@ -1,51 +1,66 @@
 
 <file path=word/document.xml><?xml version="1.0" encoding="utf-8"?>
-<w:document xmlns:wpc="http://schemas.microsoft.com/office/word/2010/wordprocessingCanvas" xmlns:cx="http://schemas.microsoft.com/office/drawing/2014/chartex" xmlns:mc="http://schemas.openxmlformats.org/markup-compatibility/2006" xmlns:o="urn:schemas-microsoft-com:office:office" xmlns:r="http://schemas.openxmlformats.org/officeDocument/2006/relationships" xmlns:m="http://schemas.openxmlformats.org/officeDocument/2006/math" xmlns:v="urn:schemas-microsoft-com:vml" xmlns:wp14="http://schemas.microsoft.com/office/word/2010/wordprocessingDrawing" xmlns:wp="http://schemas.openxmlformats.org/drawingml/2006/wordprocessingDrawing" xmlns:w10="urn:schemas-microsoft-com:office:word" xmlns:w="http://schemas.openxmlformats.org/wordprocessingml/2006/main" xmlns:w14="http://schemas.microsoft.com/office/word/2010/wordml" xmlns:w15="http://schemas.microsoft.com/office/word/2012/wordml" xmlns:w16se="http://schemas.microsoft.com/office/word/2015/wordml/symex" xmlns:wpg="http://schemas.microsoft.com/office/word/2010/wordprocessingGroup" xmlns:wpi="http://schemas.microsoft.com/office/word/2010/wordprocessingInk" xmlns:wne="http://schemas.microsoft.com/office/word/2006/wordml" xmlns:wps="http://schemas.microsoft.com/office/word/2010/wordprocessingShape" mc:Ignorable="w14 w15 w16se wp14">
+<w:document xmlns:wpc="http://schemas.microsoft.com/office/word/2010/wordprocessingCanvas" xmlns:cx="http://schemas.microsoft.com/office/drawing/2014/chartex" xmlns:cx1="http://schemas.microsoft.com/office/drawing/2015/9/8/chartex" xmlns:cx2="http://schemas.microsoft.com/office/drawing/2015/10/21/chartex" xmlns:cx3="http://schemas.microsoft.com/office/drawing/2016/5/9/chartex" xmlns:cx4="http://schemas.microsoft.com/office/drawing/2016/5/10/chartex" xmlns:cx5="http://schemas.microsoft.com/office/drawing/2016/5/11/chartex" xmlns:cx6="http://schemas.microsoft.com/office/drawing/2016/5/12/chartex" xmlns:cx7="http://schemas.microsoft.com/office/drawing/2016/5/13/chartex" xmlns:cx8="http://schemas.microsoft.com/office/drawing/2016/5/14/chartex" xmlns:mc="http://schemas.openxmlformats.org/markup-compatibility/2006" xmlns:aink="http://schemas.microsoft.com/office/drawing/2016/ink" xmlns:am3d="http://schemas.microsoft.com/office/drawing/2017/model3d" xmlns:o="urn:schemas-microsoft-com:office:office" xmlns:r="http://schemas.openxmlformats.org/officeDocument/2006/relationships" xmlns:m="http://schemas.openxmlformats.org/officeDocument/2006/math" xmlns:v="urn:schemas-microsoft-com:vml" xmlns:wp14="http://schemas.microsoft.com/office/word/2010/wordprocessingDrawing" xmlns:wp="http://schemas.openxmlformats.org/drawingml/2006/wordprocessingDrawing" xmlns:w10="urn:schemas-microsoft-com:office:word" xmlns:w="http://schemas.openxmlformats.org/wordprocessingml/2006/main" xmlns:w14="http://schemas.microsoft.com/office/word/2010/wordml" xmlns:w15="http://schemas.microsoft.com/office/word/2012/wordml" xmlns:w16cex="http://schemas.microsoft.com/office/word/2018/wordml/cex" xmlns:w16cid="http://schemas.microsoft.com/office/word/2016/wordml/cid" xmlns:w16="http://schemas.microsoft.com/office/word/2018/wordml" xmlns:w16sdtdh="http://schemas.microsoft.com/office/word/2020/wordml/sdtdatahash" xmlns:w16se="http://schemas.microsoft.com/office/word/2015/wordml/symex" xmlns:wpg="http://schemas.microsoft.com/office/word/2010/wordprocessingGroup" xmlns:wpi="http://schemas.microsoft.com/office/word/2010/wordprocessingInk" xmlns:wne="http://schemas.microsoft.com/office/word/2006/wordml" xmlns:wps="http://schemas.microsoft.com/office/word/2010/wordprocessingShape" mc:Ignorable="w14 w15 w16se w16cid w16 w16cex w16sdtdh wp14">
   <w:body>
     <w:p>
       <w:pPr>
         <w:pStyle w:val="Ttulo1"/>
-        <w:numPr>
-          <w:ilvl w:val="0"/>
-          <w:numId w:val="11"/>
-        </w:numPr>
+        <w:jc w:val="center"/>
         <w:rPr>
           <w:rFonts w:ascii="Times New Roman" w:hAnsi="Times New Roman" w:cs="Times New Roman"/>
+          <w:lang w:val="pt-BR"/>
         </w:rPr>
       </w:pPr>
       <w:r>
         <w:rPr>
           <w:rFonts w:ascii="Times New Roman" w:hAnsi="Times New Roman" w:cs="Times New Roman"/>
+          <w:lang w:val="pt-BR"/>
         </w:rPr>
         <w:t xml:space="preserve">DONATE - </w:t>
       </w:r>
       <w:r>
         <w:rPr>
           <w:rFonts w:ascii="Times New Roman" w:hAnsi="Times New Roman" w:cs="Times New Roman"/>
+          <w:lang w:val="pt-BR"/>
         </w:rPr>
         <w:t>Termo de Abertura do Projeto</w:t>
       </w:r>
     </w:p>
     <w:p>
       <w:pPr>
+        <w:tabs>
+          <w:tab w:val="left" w:pos="915"/>
+        </w:tabs>
         <w:rPr>
           <w:rFonts w:ascii="Times New Roman" w:hAnsi="Times New Roman" w:cs="Times New Roman"/>
           <w:sz w:val="24"/>
           <w:szCs w:val="24"/>
+          <w:lang w:val="pt-BR"/>
         </w:rPr>
       </w:pPr>
       <w:r>
+        <w:rPr>
+          <w:lang w:val="pt-BR"/>
+        </w:rPr>
+        <w:tab/>
+      </w:r>
+      <w:r>
+        <w:rPr>
+          <w:lang w:val="pt-BR"/>
+        </w:rPr>
         <w:br/>
       </w:r>
       <w:r>
+        <w:rPr>
+          <w:lang w:val="pt-BR"/>
+        </w:rPr>
         <w:br/>
       </w:r>
       <w:r>
         <w:rPr>
           <w:rFonts w:ascii="Times New Roman" w:hAnsi="Times New Roman" w:cs="Times New Roman"/>
           <w:b/>
-          <w:sz w:val="24"/>
-          <w:szCs w:val="24"/>
+          <w:lang w:val="pt-BR"/>
         </w:rPr>
         <w:t>Nome do projeto</w:t>
       </w:r>
@@ -53,18 +68,24 @@
         <w:rPr>
           <w:rFonts w:ascii="Times New Roman" w:hAnsi="Times New Roman" w:cs="Times New Roman"/>
           <w:b/>
-          <w:sz w:val="24"/>
-          <w:szCs w:val="24"/>
+          <w:lang w:val="pt-BR"/>
         </w:rPr>
         <w:t>:</w:t>
       </w:r>
       <w:r>
         <w:rPr>
           <w:rFonts w:ascii="Times New Roman" w:hAnsi="Times New Roman" w:cs="Times New Roman"/>
-          <w:sz w:val="24"/>
-          <w:szCs w:val="24"/>
+          <w:b/>
+          <w:lang w:val="pt-BR"/>
         </w:rPr>
-        <w:t xml:space="preserve"> Donate </w:t>
+        <w:t xml:space="preserve"> </w:t>
+      </w:r>
+      <w:r>
+        <w:rPr>
+          <w:rFonts w:ascii="Times New Roman" w:hAnsi="Times New Roman" w:cs="Times New Roman"/>
+          <w:lang w:val="pt-BR"/>
+        </w:rPr>
+        <w:t>DONATE</w:t>
       </w:r>
     </w:p>
     <w:p>
@@ -72,40 +93,223 @@
         <w:spacing w:before="240" w:after="240" w:line="360" w:lineRule="auto"/>
         <w:rPr>
           <w:rFonts w:ascii="Times New Roman" w:hAnsi="Times New Roman" w:cs="Times New Roman"/>
-          <w:sz w:val="24"/>
-          <w:szCs w:val="24"/>
+          <w:b/>
+          <w:lang w:val="pt-BR"/>
         </w:rPr>
       </w:pPr>
       <w:r>
         <w:rPr>
           <w:rFonts w:ascii="Times New Roman" w:hAnsi="Times New Roman" w:cs="Times New Roman"/>
           <w:b/>
-          <w:sz w:val="24"/>
-          <w:szCs w:val="24"/>
+          <w:lang w:val="pt-BR"/>
         </w:rPr>
-        <w:t>Gerente de projeto:</w:t>
+        <w:t xml:space="preserve">Gerente de projeto: </w:t>
+      </w:r>
+      <w:proofErr w:type="spellStart"/>
+      <w:r>
+        <w:rPr>
+          <w:rFonts w:ascii="Times New Roman" w:hAnsi="Times New Roman" w:cs="Times New Roman"/>
+          <w:lang w:val="pt-BR"/>
+        </w:rPr>
+        <w:t>Dilton</w:t>
+      </w:r>
+      <w:proofErr w:type="spellEnd"/>
+      <w:r>
+        <w:rPr>
+          <w:rFonts w:ascii="Times New Roman" w:hAnsi="Times New Roman" w:cs="Times New Roman"/>
+          <w:lang w:val="pt-BR"/>
+        </w:rPr>
+        <w:t xml:space="preserve"> Thales</w:t>
       </w:r>
       <w:r>
         <w:rPr>
           <w:rFonts w:ascii="Times New Roman" w:hAnsi="Times New Roman" w:cs="Times New Roman"/>
-          <w:sz w:val="24"/>
-          <w:szCs w:val="24"/>
-        </w:rPr>
-        <w:t xml:space="preserve"> Dilton Thales</w:t>
-      </w:r>
-      <w:r>
-        <w:rPr>
-          <w:rFonts w:ascii="Times New Roman" w:hAnsi="Times New Roman" w:cs="Times New Roman"/>
-          <w:sz w:val="24"/>
-          <w:szCs w:val="24"/>
+          <w:lang w:val="pt-BR"/>
         </w:rPr>
         <w:t xml:space="preserve"> Melo da Silva</w:t>
       </w:r>
       <w:r>
         <w:rPr>
           <w:rFonts w:ascii="Times New Roman" w:hAnsi="Times New Roman" w:cs="Times New Roman"/>
-          <w:sz w:val="24"/>
-          <w:szCs w:val="24"/>
+          <w:b/>
+          <w:lang w:val="pt-BR"/>
+        </w:rPr>
+        <w:br/>
+      </w:r>
+      <w:r>
+        <w:rPr>
+          <w:rFonts w:ascii="Times New Roman" w:hAnsi="Times New Roman" w:cs="Times New Roman"/>
+          <w:b/>
+          <w:lang w:val="pt-BR"/>
+        </w:rPr>
+        <w:t>Data início</w:t>
+      </w:r>
+      <w:r>
+        <w:rPr>
+          <w:rFonts w:ascii="Times New Roman" w:hAnsi="Times New Roman" w:cs="Times New Roman"/>
+          <w:b/>
+          <w:lang w:val="pt-BR"/>
+        </w:rPr>
+        <w:t xml:space="preserve">: </w:t>
+      </w:r>
+      <w:r>
+        <w:rPr>
+          <w:rFonts w:ascii="Times New Roman" w:hAnsi="Times New Roman" w:cs="Times New Roman"/>
+          <w:lang w:val="pt-BR"/>
+        </w:rPr>
+        <w:t>21</w:t>
+      </w:r>
+      <w:r>
+        <w:rPr>
+          <w:rFonts w:ascii="Times New Roman" w:hAnsi="Times New Roman" w:cs="Times New Roman"/>
+          <w:lang w:val="pt-BR"/>
+        </w:rPr>
+        <w:t>/</w:t>
+      </w:r>
+      <w:r>
+        <w:rPr>
+          <w:rFonts w:ascii="Times New Roman" w:hAnsi="Times New Roman" w:cs="Times New Roman"/>
+          <w:lang w:val="pt-BR"/>
+        </w:rPr>
+        <w:t>02</w:t>
+      </w:r>
+      <w:r>
+        <w:rPr>
+          <w:rFonts w:ascii="Times New Roman" w:hAnsi="Times New Roman" w:cs="Times New Roman"/>
+          <w:lang w:val="pt-BR"/>
+        </w:rPr>
+        <w:t>/</w:t>
+      </w:r>
+      <w:r>
+        <w:rPr>
+          <w:rFonts w:ascii="Times New Roman" w:hAnsi="Times New Roman" w:cs="Times New Roman"/>
+          <w:lang w:val="pt-BR"/>
+        </w:rPr>
+        <w:t>2025</w:t>
+      </w:r>
+      <w:r>
+        <w:rPr>
+          <w:rFonts w:ascii="Times New Roman" w:hAnsi="Times New Roman" w:cs="Times New Roman"/>
+          <w:b/>
+          <w:lang w:val="pt-BR"/>
+        </w:rPr>
+        <w:br/>
+      </w:r>
+      <w:r>
+        <w:rPr>
+          <w:rFonts w:ascii="Times New Roman" w:hAnsi="Times New Roman" w:cs="Times New Roman"/>
+          <w:b/>
+          <w:lang w:val="pt-BR"/>
+        </w:rPr>
+        <w:t>Data de Encerramento</w:t>
+      </w:r>
+      <w:r>
+        <w:rPr>
+          <w:rFonts w:ascii="Times New Roman" w:hAnsi="Times New Roman" w:cs="Times New Roman"/>
+          <w:b/>
+          <w:lang w:val="pt-BR"/>
+        </w:rPr>
+        <w:t xml:space="preserve">: </w:t>
+      </w:r>
+      <w:r>
+        <w:rPr>
+          <w:rFonts w:ascii="Times New Roman" w:hAnsi="Times New Roman" w:cs="Times New Roman"/>
+          <w:lang w:val="pt-BR"/>
+        </w:rPr>
+        <w:t>05</w:t>
+      </w:r>
+      <w:r>
+        <w:rPr>
+          <w:rFonts w:ascii="Times New Roman" w:hAnsi="Times New Roman" w:cs="Times New Roman"/>
+          <w:lang w:val="pt-BR"/>
+        </w:rPr>
+        <w:t>/</w:t>
+      </w:r>
+      <w:r>
+        <w:rPr>
+          <w:rFonts w:ascii="Times New Roman" w:hAnsi="Times New Roman" w:cs="Times New Roman"/>
+          <w:lang w:val="pt-BR"/>
+        </w:rPr>
+        <w:t>12</w:t>
+      </w:r>
+      <w:r>
+        <w:rPr>
+          <w:rFonts w:ascii="Times New Roman" w:hAnsi="Times New Roman" w:cs="Times New Roman"/>
+          <w:lang w:val="pt-BR"/>
+        </w:rPr>
+        <w:t>/2025</w:t>
+      </w:r>
+      <w:r>
+        <w:rPr>
+          <w:rFonts w:ascii="Times New Roman" w:hAnsi="Times New Roman" w:cs="Times New Roman"/>
+          <w:b/>
+          <w:lang w:val="pt-BR"/>
+        </w:rPr>
+        <w:br/>
+      </w:r>
+      <w:r>
+        <w:rPr>
+          <w:rFonts w:ascii="Times New Roman" w:hAnsi="Times New Roman" w:cs="Times New Roman"/>
+          <w:b/>
+          <w:lang w:val="pt-BR"/>
+        </w:rPr>
+        <w:br/>
+      </w:r>
+      <w:r>
+        <w:rPr>
+          <w:rFonts w:ascii="Times New Roman" w:hAnsi="Times New Roman" w:cs="Times New Roman"/>
+          <w:b/>
+          <w:lang w:val="pt-BR"/>
+        </w:rPr>
+        <w:t>Informações sobre o orçamento</w:t>
+      </w:r>
+      <w:r>
+        <w:rPr>
+          <w:rFonts w:ascii="Times New Roman" w:hAnsi="Times New Roman" w:cs="Times New Roman"/>
+          <w:lang w:val="pt-BR"/>
+        </w:rPr>
+        <w:t>:</w:t>
+      </w:r>
+      <w:r>
+        <w:rPr>
+          <w:rFonts w:ascii="Times New Roman" w:hAnsi="Times New Roman" w:cs="Times New Roman"/>
+          <w:lang w:val="pt-BR"/>
+        </w:rPr>
+        <w:t xml:space="preserve">  </w:t>
+      </w:r>
+      <w:r>
+        <w:rPr>
+          <w:rFonts w:ascii="Times New Roman" w:hAnsi="Times New Roman" w:cs="Times New Roman"/>
+          <w:lang w:val="pt-BR"/>
+        </w:rPr>
+        <w:t>Foi alocado um valor de</w:t>
+      </w:r>
+      <w:r>
+        <w:rPr>
+          <w:rFonts w:ascii="Times New Roman" w:hAnsi="Times New Roman" w:cs="Times New Roman"/>
+          <w:lang w:val="pt-BR"/>
+        </w:rPr>
+        <w:t xml:space="preserve"> até</w:t>
+      </w:r>
+      <w:r>
+        <w:rPr>
+          <w:rFonts w:ascii="Times New Roman" w:hAnsi="Times New Roman" w:cs="Times New Roman"/>
+          <w:lang w:val="pt-BR"/>
+        </w:rPr>
+        <w:t xml:space="preserve"> R$ 600,00 para a montagem do estande, sem previsão de custos adicionais ou contingenciais</w:t>
+      </w:r>
+      <w:r>
+        <w:rPr>
+          <w:rFonts w:ascii="Times New Roman" w:hAnsi="Times New Roman" w:cs="Times New Roman"/>
+          <w:lang w:val="pt-BR"/>
+        </w:rPr>
+        <w:t>.</w:t>
+      </w:r>
+      <w:r>
+        <w:rPr>
+          <w:rFonts w:ascii="Times New Roman" w:hAnsi="Times New Roman" w:cs="Times New Roman"/>
+          <w:b/>
+          <w:lang w:val="pt-BR"/>
         </w:rPr>
         <w:br/>
       </w:r>
@@ -114,14 +318,7 @@
           <w:rFonts w:ascii="Times New Roman" w:hAnsi="Times New Roman" w:cs="Times New Roman"/>
           <w:sz w:val="24"/>
           <w:szCs w:val="24"/>
-        </w:rPr>
-        <w:t xml:space="preserve"> </w:t>
-      </w:r>
-      <w:r>
-        <w:rPr>
-          <w:rFonts w:ascii="Times New Roman" w:hAnsi="Times New Roman" w:cs="Times New Roman"/>
-          <w:sz w:val="24"/>
-          <w:szCs w:val="24"/>
+          <w:lang w:val="pt-BR"/>
         </w:rPr>
         <w:br/>
       </w:r>
@@ -129,311 +326,93 @@
         <w:rPr>
           <w:rFonts w:ascii="Times New Roman" w:hAnsi="Times New Roman" w:cs="Times New Roman"/>
           <w:b/>
-          <w:sz w:val="24"/>
-          <w:szCs w:val="24"/>
+          <w:lang w:val="pt-BR"/>
         </w:rPr>
-        <w:t>Data início</w:t>
+        <w:t>Partes interessadas</w:t>
       </w:r>
       <w:r>
         <w:rPr>
           <w:rFonts w:ascii="Times New Roman" w:hAnsi="Times New Roman" w:cs="Times New Roman"/>
-          <w:b/>
-          <w:sz w:val="24"/>
-          <w:szCs w:val="24"/>
+          <w:lang w:val="pt-BR"/>
         </w:rPr>
         <w:t>:</w:t>
       </w:r>
       <w:r>
         <w:rPr>
           <w:rFonts w:ascii="Times New Roman" w:hAnsi="Times New Roman" w:cs="Times New Roman"/>
-          <w:sz w:val="24"/>
-          <w:szCs w:val="24"/>
+          <w:lang w:val="pt-BR"/>
         </w:rPr>
         <w:t xml:space="preserve"> </w:t>
       </w:r>
+      <w:proofErr w:type="spellStart"/>
       <w:r>
         <w:rPr>
           <w:rFonts w:ascii="Times New Roman" w:hAnsi="Times New Roman" w:cs="Times New Roman"/>
-          <w:sz w:val="24"/>
-          <w:szCs w:val="24"/>
+          <w:lang w:val="pt-BR"/>
         </w:rPr>
-        <w:t>21</w:t>
+        <w:t>Dilton</w:t>
       </w:r>
+      <w:proofErr w:type="spellEnd"/>
       <w:r>
         <w:rPr>
           <w:rFonts w:ascii="Times New Roman" w:hAnsi="Times New Roman" w:cs="Times New Roman"/>
-          <w:sz w:val="24"/>
-          <w:szCs w:val="24"/>
+          <w:lang w:val="pt-BR"/>
         </w:rPr>
-        <w:t>/</w:t>
-      </w:r>
-      <w:r>
-        <w:rPr>
-          <w:rFonts w:ascii="Times New Roman" w:hAnsi="Times New Roman" w:cs="Times New Roman"/>
-          <w:sz w:val="24"/>
-          <w:szCs w:val="24"/>
-        </w:rPr>
-        <w:t>02</w:t>
-      </w:r>
-      <w:r>
-        <w:rPr>
-          <w:rFonts w:ascii="Times New Roman" w:hAnsi="Times New Roman" w:cs="Times New Roman"/>
-          <w:sz w:val="24"/>
-          <w:szCs w:val="24"/>
-        </w:rPr>
-        <w:t>/</w:t>
-      </w:r>
-      <w:r>
-        <w:rPr>
-          <w:rFonts w:ascii="Times New Roman" w:hAnsi="Times New Roman" w:cs="Times New Roman"/>
-          <w:sz w:val="24"/>
-          <w:szCs w:val="24"/>
-        </w:rPr>
-        <w:t>2025</w:t>
-      </w:r>
-      <w:r>
-        <w:rPr>
-          <w:rFonts w:ascii="Times New Roman" w:hAnsi="Times New Roman" w:cs="Times New Roman"/>
-          <w:sz w:val="24"/>
-          <w:szCs w:val="24"/>
-        </w:rPr>
-        <w:br/>
-      </w:r>
-      <w:r>
-        <w:rPr>
-          <w:rFonts w:ascii="Times New Roman" w:hAnsi="Times New Roman" w:cs="Times New Roman"/>
-          <w:sz w:val="24"/>
-          <w:szCs w:val="24"/>
-        </w:rPr>
-        <w:br/>
-      </w:r>
-      <w:r>
-        <w:rPr>
-          <w:rFonts w:ascii="Times New Roman" w:hAnsi="Times New Roman" w:cs="Times New Roman"/>
-          <w:b/>
-          <w:sz w:val="24"/>
-          <w:szCs w:val="24"/>
-        </w:rPr>
-        <w:t>Data de Encerramento</w:t>
-      </w:r>
-      <w:r>
-        <w:rPr>
-          <w:rFonts w:ascii="Times New Roman" w:hAnsi="Times New Roman" w:cs="Times New Roman"/>
-          <w:b/>
-          <w:sz w:val="24"/>
-          <w:szCs w:val="24"/>
-        </w:rPr>
-        <w:t>:</w:t>
-      </w:r>
-      <w:r>
-        <w:rPr>
-          <w:rFonts w:ascii="Times New Roman" w:hAnsi="Times New Roman" w:cs="Times New Roman"/>
-          <w:sz w:val="24"/>
-          <w:szCs w:val="24"/>
-        </w:rPr>
-        <w:t xml:space="preserve"> </w:t>
-      </w:r>
-      <w:r>
-        <w:rPr>
-          <w:rFonts w:ascii="Times New Roman" w:hAnsi="Times New Roman" w:cs="Times New Roman"/>
-          <w:sz w:val="24"/>
-          <w:szCs w:val="24"/>
-        </w:rPr>
-        <w:t>05</w:t>
-      </w:r>
-      <w:r>
-        <w:rPr>
-          <w:rFonts w:ascii="Times New Roman" w:hAnsi="Times New Roman" w:cs="Times New Roman"/>
-          <w:sz w:val="24"/>
-          <w:szCs w:val="24"/>
-        </w:rPr>
-        <w:t>/</w:t>
-      </w:r>
-      <w:r>
-        <w:rPr>
-          <w:rFonts w:ascii="Times New Roman" w:hAnsi="Times New Roman" w:cs="Times New Roman"/>
-          <w:sz w:val="24"/>
-          <w:szCs w:val="24"/>
-        </w:rPr>
-        <w:t>12</w:t>
-      </w:r>
-      <w:r>
-        <w:rPr>
-          <w:rFonts w:ascii="Times New Roman" w:hAnsi="Times New Roman" w:cs="Times New Roman"/>
-          <w:sz w:val="24"/>
-          <w:szCs w:val="24"/>
-        </w:rPr>
-        <w:t>/2025</w:t>
-      </w:r>
-      <w:r>
-        <w:rPr>
-          <w:rFonts w:ascii="Times New Roman" w:hAnsi="Times New Roman" w:cs="Times New Roman"/>
-          <w:sz w:val="24"/>
-          <w:szCs w:val="24"/>
-        </w:rPr>
-        <w:br/>
-      </w:r>
-      <w:r>
-        <w:rPr>
-          <w:rFonts w:ascii="Times New Roman" w:hAnsi="Times New Roman" w:cs="Times New Roman"/>
-          <w:sz w:val="24"/>
-          <w:szCs w:val="24"/>
-        </w:rPr>
-        <w:br/>
-      </w:r>
-      <w:r>
-        <w:rPr>
-          <w:rFonts w:ascii="Times New Roman" w:hAnsi="Times New Roman" w:cs="Times New Roman"/>
-          <w:b/>
-          <w:sz w:val="24"/>
-          <w:szCs w:val="24"/>
-        </w:rPr>
-        <w:t>Informações sobre o orçamento:</w:t>
-      </w:r>
-      <w:r>
-        <w:rPr>
-          <w:rFonts w:ascii="Times New Roman" w:hAnsi="Times New Roman" w:cs="Times New Roman"/>
-          <w:sz w:val="24"/>
-          <w:szCs w:val="24"/>
-        </w:rPr>
-        <w:t xml:space="preserve">  </w:t>
-      </w:r>
-      <w:r>
-        <w:rPr>
-          <w:rFonts w:ascii="Times New Roman" w:hAnsi="Times New Roman" w:cs="Times New Roman"/>
-          <w:sz w:val="24"/>
-          <w:szCs w:val="24"/>
-        </w:rPr>
-        <w:t>Foi alocado um valor de</w:t>
-      </w:r>
-      <w:r>
-        <w:rPr>
-          <w:rFonts w:ascii="Times New Roman" w:hAnsi="Times New Roman" w:cs="Times New Roman"/>
-          <w:sz w:val="24"/>
-          <w:szCs w:val="24"/>
-        </w:rPr>
-        <w:t xml:space="preserve"> até</w:t>
-      </w:r>
-      <w:r>
-        <w:rPr>
-          <w:rFonts w:ascii="Times New Roman" w:hAnsi="Times New Roman" w:cs="Times New Roman"/>
-          <w:sz w:val="24"/>
-          <w:szCs w:val="24"/>
-        </w:rPr>
-        <w:t xml:space="preserve"> R$ 600,00 para a montagem do estande, sem previsão de custos adicionais ou contingenciais</w:t>
-      </w:r>
-      <w:r>
-        <w:rPr>
-          <w:rFonts w:ascii="Times New Roman" w:hAnsi="Times New Roman" w:cs="Times New Roman"/>
-          <w:sz w:val="24"/>
-          <w:szCs w:val="24"/>
-        </w:rPr>
-        <w:t>.</w:t>
-      </w:r>
-      <w:r>
-        <w:rPr>
-          <w:rFonts w:ascii="Times New Roman" w:hAnsi="Times New Roman" w:cs="Times New Roman"/>
-          <w:sz w:val="24"/>
-          <w:szCs w:val="24"/>
-        </w:rPr>
-        <w:br/>
-      </w:r>
-      <w:r>
-        <w:rPr>
-          <w:rFonts w:ascii="Times New Roman" w:hAnsi="Times New Roman" w:cs="Times New Roman"/>
-          <w:sz w:val="24"/>
-          <w:szCs w:val="24"/>
-        </w:rPr>
-        <w:br/>
-      </w:r>
-      <w:r>
-        <w:rPr>
-          <w:rFonts w:ascii="Times New Roman" w:hAnsi="Times New Roman" w:cs="Times New Roman"/>
-          <w:b/>
-          <w:sz w:val="24"/>
-          <w:szCs w:val="24"/>
-        </w:rPr>
-        <w:t>Partes interessadas:</w:t>
-      </w:r>
-      <w:r>
-        <w:rPr>
-          <w:rFonts w:ascii="Times New Roman" w:hAnsi="Times New Roman" w:cs="Times New Roman"/>
-          <w:sz w:val="24"/>
-          <w:szCs w:val="24"/>
-        </w:rPr>
-        <w:t xml:space="preserve"> </w:t>
-      </w:r>
-      <w:r>
-        <w:rPr>
-          <w:rFonts w:ascii="Times New Roman" w:hAnsi="Times New Roman" w:cs="Times New Roman"/>
-          <w:sz w:val="24"/>
-          <w:szCs w:val="24"/>
-        </w:rPr>
-        <w:t>Dilton Thales Melo da Silva, Lucas dos Reis Severini e Mateus Boche Daniel são os membros responsáveis pelo projeto. Como partes interessadas no projeto, suas assinaturas abaixo indicam seu apoio à iniciativa, bem como ao cronograma e ao orçamento. As partes interessadas também incluem as mães lactantes, os bancos de leite humano, os profissionais de saúde, a sociedade em geral, a equipe de desenvolvedores e o Banco de Leite do Hospital Samuel Libânio, que poderá se beneficiar da iniciativa. Cada um desses grupos desempenha um papel essencial no sucesso do projeto, contribuindo para a coleta, processamento e distribuição do leite materno, além de facilitar o desenvolvimento das soluções tecnológicas necessárias.</w:t>
+        <w:t xml:space="preserve"> Thales Melo da Silva, Lucas dos Reis Severini e Mateus Boche Daniel são os membros responsáveis pelo projeto. Como partes interessadas no projeto, suas assinaturas abaixo indicam seu apoio à iniciativa, bem como ao cronograma e ao orçamento. As partes interessadas também incluem as mães lactantes, os bancos de leite humano, os profissionais de saúde, a sociedade em geral, a equipe de desenvolvedores e o Banco de Leite do Hospital Samuel Libânio, que poderá se beneficiar da iniciativa. Cada um desses grupos desempenha um papel essencial no sucesso do projeto, contribuindo para a coleta, processamento e distribuição do leite materno, além de facilitar o desenvolvimento das soluções tecnológicas necessárias.</w:t>
       </w:r>
     </w:p>
     <w:p>
       <w:pPr>
         <w:rPr>
           <w:rFonts w:ascii="Times New Roman" w:hAnsi="Times New Roman" w:cs="Times New Roman"/>
-          <w:sz w:val="24"/>
-          <w:szCs w:val="24"/>
+          <w:b/>
+          <w:lang w:val="pt-BR"/>
         </w:rPr>
       </w:pPr>
       <w:r>
         <w:rPr>
           <w:rFonts w:ascii="Times New Roman" w:hAnsi="Times New Roman" w:cs="Times New Roman"/>
           <w:b/>
-          <w:sz w:val="24"/>
-          <w:szCs w:val="24"/>
+          <w:lang w:val="pt-BR"/>
         </w:rPr>
         <w:t>Nome:</w:t>
       </w:r>
       <w:r>
         <w:rPr>
           <w:rFonts w:ascii="Times New Roman" w:hAnsi="Times New Roman" w:cs="Times New Roman"/>
-          <w:sz w:val="24"/>
-          <w:szCs w:val="24"/>
+          <w:b/>
+          <w:lang w:val="pt-BR"/>
         </w:rPr>
         <w:tab/>
+      </w:r>
+      <w:proofErr w:type="spellStart"/>
+      <w:r>
+        <w:rPr>
+          <w:rFonts w:ascii="Times New Roman" w:hAnsi="Times New Roman" w:cs="Times New Roman"/>
+          <w:lang w:val="pt-BR"/>
+        </w:rPr>
+        <w:t>Dilton</w:t>
+      </w:r>
+      <w:proofErr w:type="spellEnd"/>
+      <w:r>
+        <w:rPr>
+          <w:rFonts w:ascii="Times New Roman" w:hAnsi="Times New Roman" w:cs="Times New Roman"/>
+          <w:lang w:val="pt-BR"/>
+        </w:rPr>
+        <w:t xml:space="preserve"> Thales Melo</w:t>
       </w:r>
       <w:r>
         <w:rPr>
           <w:rFonts w:ascii="Times New Roman" w:hAnsi="Times New Roman" w:cs="Times New Roman"/>
-          <w:sz w:val="24"/>
-          <w:szCs w:val="24"/>
-        </w:rPr>
-        <w:t>Dilton Thales Melo</w:t>
-      </w:r>
-      <w:r>
-        <w:rPr>
-          <w:rFonts w:ascii="Times New Roman" w:hAnsi="Times New Roman" w:cs="Times New Roman"/>
-          <w:sz w:val="24"/>
-          <w:szCs w:val="24"/>
+          <w:lang w:val="pt-BR"/>
         </w:rPr>
         <w:t xml:space="preserve"> da Silva – Gerente de Projeto</w:t>
       </w:r>
       <w:r>
         <w:rPr>
           <w:rFonts w:ascii="Times New Roman" w:hAnsi="Times New Roman" w:cs="Times New Roman"/>
-          <w:sz w:val="24"/>
-          <w:szCs w:val="24"/>
-        </w:rPr>
-        <w:tab/>
-      </w:r>
-      <w:r>
-        <w:rPr>
-          <w:rFonts w:ascii="Times New Roman" w:hAnsi="Times New Roman" w:cs="Times New Roman"/>
-          <w:sz w:val="24"/>
-          <w:szCs w:val="24"/>
-        </w:rPr>
-        <w:tab/>
-      </w:r>
-      <w:r>
-        <w:rPr>
-          <w:rFonts w:ascii="Times New Roman" w:hAnsi="Times New Roman" w:cs="Times New Roman"/>
-          <w:sz w:val="24"/>
-          <w:szCs w:val="24"/>
+          <w:b/>
+          <w:lang w:val="pt-BR"/>
         </w:rPr>
         <w:tab/>
       </w:r>
@@ -441,8 +420,23 @@
         <w:rPr>
           <w:rFonts w:ascii="Times New Roman" w:hAnsi="Times New Roman" w:cs="Times New Roman"/>
           <w:b/>
-          <w:sz w:val="24"/>
-          <w:szCs w:val="24"/>
+          <w:lang w:val="pt-BR"/>
+        </w:rPr>
+        <w:tab/>
+      </w:r>
+      <w:r>
+        <w:rPr>
+          <w:rFonts w:ascii="Times New Roman" w:hAnsi="Times New Roman" w:cs="Times New Roman"/>
+          <w:b/>
+          <w:lang w:val="pt-BR"/>
+        </w:rPr>
+        <w:tab/>
+      </w:r>
+      <w:r>
+        <w:rPr>
+          <w:rFonts w:ascii="Times New Roman" w:hAnsi="Times New Roman" w:cs="Times New Roman"/>
+          <w:b/>
+          <w:lang w:val="pt-BR"/>
         </w:rPr>
         <w:t>Assinatura:</w:t>
       </w:r>
@@ -451,56 +445,44 @@
       <w:pPr>
         <w:rPr>
           <w:rFonts w:ascii="Times New Roman" w:hAnsi="Times New Roman" w:cs="Times New Roman"/>
-          <w:sz w:val="24"/>
-          <w:szCs w:val="24"/>
+          <w:b/>
+          <w:lang w:val="pt-BR"/>
         </w:rPr>
       </w:pPr>
       <w:r>
         <w:rPr>
           <w:rFonts w:ascii="Times New Roman" w:hAnsi="Times New Roman" w:cs="Times New Roman"/>
           <w:b/>
-          <w:sz w:val="24"/>
-          <w:szCs w:val="24"/>
+          <w:lang w:val="pt-BR"/>
         </w:rPr>
         <w:t>Nome:</w:t>
       </w:r>
       <w:r>
         <w:rPr>
           <w:rFonts w:ascii="Times New Roman" w:hAnsi="Times New Roman" w:cs="Times New Roman"/>
-          <w:sz w:val="24"/>
-          <w:szCs w:val="24"/>
+          <w:b/>
+          <w:lang w:val="pt-BR"/>
         </w:rPr>
         <w:tab/>
       </w:r>
       <w:r>
         <w:rPr>
           <w:rFonts w:ascii="Times New Roman" w:hAnsi="Times New Roman" w:cs="Times New Roman"/>
-          <w:sz w:val="24"/>
-          <w:szCs w:val="24"/>
+          <w:lang w:val="pt-BR"/>
         </w:rPr>
         <w:t xml:space="preserve">Lucas </w:t>
       </w:r>
       <w:r>
         <w:rPr>
           <w:rFonts w:ascii="Times New Roman" w:hAnsi="Times New Roman" w:cs="Times New Roman"/>
-          <w:sz w:val="24"/>
-          <w:szCs w:val="24"/>
+          <w:lang w:val="pt-BR"/>
         </w:rPr>
         <w:t>dos Reis Severini – Departamento de Qualidade</w:t>
       </w:r>
       <w:r>
         <w:rPr>
           <w:rFonts w:ascii="Times New Roman" w:hAnsi="Times New Roman" w:cs="Times New Roman"/>
-          <w:sz w:val="24"/>
-          <w:szCs w:val="24"/>
-        </w:rPr>
-        <w:tab/>
-      </w:r>
-      <w:r>
-        <w:rPr>
-          <w:rFonts w:ascii="Times New Roman" w:hAnsi="Times New Roman" w:cs="Times New Roman"/>
-          <w:sz w:val="24"/>
-          <w:szCs w:val="24"/>
+          <w:lang w:val="pt-BR"/>
         </w:rPr>
         <w:tab/>
       </w:r>
@@ -508,59 +490,55 @@
         <w:rPr>
           <w:rFonts w:ascii="Times New Roman" w:hAnsi="Times New Roman" w:cs="Times New Roman"/>
           <w:b/>
-          <w:sz w:val="24"/>
-          <w:szCs w:val="24"/>
+          <w:lang w:val="pt-BR"/>
         </w:rPr>
+        <w:tab/>
         <w:t>Assinatura:</w:t>
       </w:r>
     </w:p>
     <w:p>
+      <w:pPr>
+        <w:rPr>
+          <w:rFonts w:ascii="Times New Roman" w:hAnsi="Times New Roman" w:cs="Times New Roman"/>
+          <w:b/>
+          <w:lang w:val="pt-BR"/>
+        </w:rPr>
+      </w:pPr>
       <w:r>
         <w:rPr>
           <w:rFonts w:ascii="Times New Roman" w:hAnsi="Times New Roman" w:cs="Times New Roman"/>
           <w:b/>
-          <w:sz w:val="24"/>
-          <w:szCs w:val="24"/>
+          <w:lang w:val="pt-BR"/>
         </w:rPr>
         <w:t>Nome:</w:t>
       </w:r>
       <w:r>
         <w:rPr>
           <w:rFonts w:ascii="Times New Roman" w:hAnsi="Times New Roman" w:cs="Times New Roman"/>
-          <w:sz w:val="24"/>
-          <w:szCs w:val="24"/>
+          <w:b/>
+          <w:lang w:val="pt-BR"/>
         </w:rPr>
         <w:tab/>
       </w:r>
       <w:r>
         <w:rPr>
           <w:rFonts w:ascii="Times New Roman" w:hAnsi="Times New Roman" w:cs="Times New Roman"/>
-          <w:sz w:val="24"/>
-          <w:szCs w:val="24"/>
+          <w:lang w:val="pt-BR"/>
         </w:rPr>
         <w:t>Mateus Boche Daniel</w:t>
       </w:r>
       <w:r>
         <w:rPr>
           <w:rFonts w:ascii="Times New Roman" w:hAnsi="Times New Roman" w:cs="Times New Roman"/>
-          <w:sz w:val="24"/>
-          <w:szCs w:val="24"/>
+          <w:lang w:val="pt-BR"/>
         </w:rPr>
         <w:t xml:space="preserve"> – Gerente de Desenvolvimento</w:t>
       </w:r>
       <w:r>
         <w:rPr>
           <w:rFonts w:ascii="Times New Roman" w:hAnsi="Times New Roman" w:cs="Times New Roman"/>
-          <w:sz w:val="24"/>
-          <w:szCs w:val="24"/>
-        </w:rPr>
-        <w:tab/>
-      </w:r>
-      <w:r>
-        <w:rPr>
-          <w:rFonts w:ascii="Times New Roman" w:hAnsi="Times New Roman" w:cs="Times New Roman"/>
-          <w:sz w:val="24"/>
-          <w:szCs w:val="24"/>
+          <w:b/>
+          <w:lang w:val="pt-BR"/>
         </w:rPr>
         <w:tab/>
       </w:r>
@@ -568,13 +546,11 @@
         <w:rPr>
           <w:rFonts w:ascii="Times New Roman" w:hAnsi="Times New Roman" w:cs="Times New Roman"/>
           <w:b/>
-          <w:sz w:val="24"/>
-          <w:szCs w:val="24"/>
+          <w:lang w:val="pt-BR"/>
         </w:rPr>
+        <w:tab/>
         <w:t>Assinatura:</w:t>
       </w:r>
-      <w:bookmarkStart w:id="0" w:name="_GoBack"/>
-      <w:bookmarkEnd w:id="0"/>
     </w:p>
     <w:sectPr>
       <w:pgSz w:w="12240" w:h="15840"/>
@@ -587,7 +563,7 @@
 </file>
 
 <file path=word/endnotes.xml><?xml version="1.0" encoding="utf-8"?>
-<w:endnotes xmlns:wpc="http://schemas.microsoft.com/office/word/2010/wordprocessingCanvas" xmlns:cx="http://schemas.microsoft.com/office/drawing/2014/chartex" xmlns:mc="http://schemas.openxmlformats.org/markup-compatibility/2006" xmlns:o="urn:schemas-microsoft-com:office:office" xmlns:r="http://schemas.openxmlformats.org/officeDocument/2006/relationships" xmlns:m="http://schemas.openxmlformats.org/officeDocument/2006/math" xmlns:v="urn:schemas-microsoft-com:vml" xmlns:wp14="http://schemas.microsoft.com/office/word/2010/wordprocessingDrawing" xmlns:wp="http://schemas.openxmlformats.org/drawingml/2006/wordprocessingDrawing" xmlns:w10="urn:schemas-microsoft-com:office:word" xmlns:w="http://schemas.openxmlformats.org/wordprocessingml/2006/main" xmlns:w14="http://schemas.microsoft.com/office/word/2010/wordml" xmlns:w15="http://schemas.microsoft.com/office/word/2012/wordml" xmlns:w16se="http://schemas.microsoft.com/office/word/2015/wordml/symex" xmlns:wpg="http://schemas.microsoft.com/office/word/2010/wordprocessingGroup" xmlns:wpi="http://schemas.microsoft.com/office/word/2010/wordprocessingInk" xmlns:wne="http://schemas.microsoft.com/office/word/2006/wordml" xmlns:wps="http://schemas.microsoft.com/office/word/2010/wordprocessingShape" mc:Ignorable="w14 w15 w16se wp14">
+<w:endnotes xmlns:wpc="http://schemas.microsoft.com/office/word/2010/wordprocessingCanvas" xmlns:cx="http://schemas.microsoft.com/office/drawing/2014/chartex" xmlns:cx1="http://schemas.microsoft.com/office/drawing/2015/9/8/chartex" xmlns:cx2="http://schemas.microsoft.com/office/drawing/2015/10/21/chartex" xmlns:cx3="http://schemas.microsoft.com/office/drawing/2016/5/9/chartex" xmlns:cx4="http://schemas.microsoft.com/office/drawing/2016/5/10/chartex" xmlns:cx5="http://schemas.microsoft.com/office/drawing/2016/5/11/chartex" xmlns:cx6="http://schemas.microsoft.com/office/drawing/2016/5/12/chartex" xmlns:cx7="http://schemas.microsoft.com/office/drawing/2016/5/13/chartex" xmlns:cx8="http://schemas.microsoft.com/office/drawing/2016/5/14/chartex" xmlns:mc="http://schemas.openxmlformats.org/markup-compatibility/2006" xmlns:aink="http://schemas.microsoft.com/office/drawing/2016/ink" xmlns:am3d="http://schemas.microsoft.com/office/drawing/2017/model3d" xmlns:o="urn:schemas-microsoft-com:office:office" xmlns:r="http://schemas.openxmlformats.org/officeDocument/2006/relationships" xmlns:m="http://schemas.openxmlformats.org/officeDocument/2006/math" xmlns:v="urn:schemas-microsoft-com:vml" xmlns:wp14="http://schemas.microsoft.com/office/word/2010/wordprocessingDrawing" xmlns:wp="http://schemas.openxmlformats.org/drawingml/2006/wordprocessingDrawing" xmlns:w10="urn:schemas-microsoft-com:office:word" xmlns:w="http://schemas.openxmlformats.org/wordprocessingml/2006/main" xmlns:w14="http://schemas.microsoft.com/office/word/2010/wordml" xmlns:w15="http://schemas.microsoft.com/office/word/2012/wordml" xmlns:w16cex="http://schemas.microsoft.com/office/word/2018/wordml/cex" xmlns:w16cid="http://schemas.microsoft.com/office/word/2016/wordml/cid" xmlns:w16="http://schemas.microsoft.com/office/word/2018/wordml" xmlns:w16sdtdh="http://schemas.microsoft.com/office/word/2020/wordml/sdtdatahash" xmlns:w16se="http://schemas.microsoft.com/office/word/2015/wordml/symex" xmlns:wpg="http://schemas.microsoft.com/office/word/2010/wordprocessingGroup" xmlns:wpi="http://schemas.microsoft.com/office/word/2010/wordprocessingInk" xmlns:wne="http://schemas.microsoft.com/office/word/2006/wordml" xmlns:wps="http://schemas.microsoft.com/office/word/2010/wordprocessingShape" mc:Ignorable="w14 w15 w16se w16cid w16 w16cex w16sdtdh wp14">
   <w:endnote w:type="separator" w:id="-1">
     <w:p>
       <w:pPr>
@@ -612,7 +588,7 @@
 </file>
 
 <file path=word/footnotes.xml><?xml version="1.0" encoding="utf-8"?>
-<w:footnotes xmlns:wpc="http://schemas.microsoft.com/office/word/2010/wordprocessingCanvas" xmlns:cx="http://schemas.microsoft.com/office/drawing/2014/chartex" xmlns:mc="http://schemas.openxmlformats.org/markup-compatibility/2006" xmlns:o="urn:schemas-microsoft-com:office:office" xmlns:r="http://schemas.openxmlformats.org/officeDocument/2006/relationships" xmlns:m="http://schemas.openxmlformats.org/officeDocument/2006/math" xmlns:v="urn:schemas-microsoft-com:vml" xmlns:wp14="http://schemas.microsoft.com/office/word/2010/wordprocessingDrawing" xmlns:wp="http://schemas.openxmlformats.org/drawingml/2006/wordprocessingDrawing" xmlns:w10="urn:schemas-microsoft-com:office:word" xmlns:w="http://schemas.openxmlformats.org/wordprocessingml/2006/main" xmlns:w14="http://schemas.microsoft.com/office/word/2010/wordml" xmlns:w15="http://schemas.microsoft.com/office/word/2012/wordml" xmlns:w16se="http://schemas.microsoft.com/office/word/2015/wordml/symex" xmlns:wpg="http://schemas.microsoft.com/office/word/2010/wordprocessingGroup" xmlns:wpi="http://schemas.microsoft.com/office/word/2010/wordprocessingInk" xmlns:wne="http://schemas.microsoft.com/office/word/2006/wordml" xmlns:wps="http://schemas.microsoft.com/office/word/2010/wordprocessingShape" mc:Ignorable="w14 w15 w16se wp14">
+<w:footnotes xmlns:wpc="http://schemas.microsoft.com/office/word/2010/wordprocessingCanvas" xmlns:cx="http://schemas.microsoft.com/office/drawing/2014/chartex" xmlns:cx1="http://schemas.microsoft.com/office/drawing/2015/9/8/chartex" xmlns:cx2="http://schemas.microsoft.com/office/drawing/2015/10/21/chartex" xmlns:cx3="http://schemas.microsoft.com/office/drawing/2016/5/9/chartex" xmlns:cx4="http://schemas.microsoft.com/office/drawing/2016/5/10/chartex" xmlns:cx5="http://schemas.microsoft.com/office/drawing/2016/5/11/chartex" xmlns:cx6="http://schemas.microsoft.com/office/drawing/2016/5/12/chartex" xmlns:cx7="http://schemas.microsoft.com/office/drawing/2016/5/13/chartex" xmlns:cx8="http://schemas.microsoft.com/office/drawing/2016/5/14/chartex" xmlns:mc="http://schemas.openxmlformats.org/markup-compatibility/2006" xmlns:aink="http://schemas.microsoft.com/office/drawing/2016/ink" xmlns:am3d="http://schemas.microsoft.com/office/drawing/2017/model3d" xmlns:o="urn:schemas-microsoft-com:office:office" xmlns:r="http://schemas.openxmlformats.org/officeDocument/2006/relationships" xmlns:m="http://schemas.openxmlformats.org/officeDocument/2006/math" xmlns:v="urn:schemas-microsoft-com:vml" xmlns:wp14="http://schemas.microsoft.com/office/word/2010/wordprocessingDrawing" xmlns:wp="http://schemas.openxmlformats.org/drawingml/2006/wordprocessingDrawing" xmlns:w10="urn:schemas-microsoft-com:office:word" xmlns:w="http://schemas.openxmlformats.org/wordprocessingml/2006/main" xmlns:w14="http://schemas.microsoft.com/office/word/2010/wordml" xmlns:w15="http://schemas.microsoft.com/office/word/2012/wordml" xmlns:w16cex="http://schemas.microsoft.com/office/word/2018/wordml/cex" xmlns:w16cid="http://schemas.microsoft.com/office/word/2016/wordml/cid" xmlns:w16="http://schemas.microsoft.com/office/word/2018/wordml" xmlns:w16sdtdh="http://schemas.microsoft.com/office/word/2020/wordml/sdtdatahash" xmlns:w16se="http://schemas.microsoft.com/office/word/2015/wordml/symex" xmlns:wpg="http://schemas.microsoft.com/office/word/2010/wordprocessingGroup" xmlns:wpi="http://schemas.microsoft.com/office/word/2010/wordprocessingInk" xmlns:wne="http://schemas.microsoft.com/office/word/2006/wordml" xmlns:wps="http://schemas.microsoft.com/office/word/2010/wordprocessingShape" mc:Ignorable="w14 w15 w16se w16cid w16 w16cex w16sdtdh wp14">
   <w:footnote w:type="separator" w:id="-1">
     <w:p>
       <w:pPr>
@@ -637,7 +613,7 @@
 </file>
 
 <file path=word/numbering.xml><?xml version="1.0" encoding="utf-8"?>
-<w:numbering xmlns:wpc="http://schemas.microsoft.com/office/word/2010/wordprocessingCanvas" xmlns:cx="http://schemas.microsoft.com/office/drawing/2014/chartex" xmlns:mc="http://schemas.openxmlformats.org/markup-compatibility/2006" xmlns:o="urn:schemas-microsoft-com:office:office" xmlns:r="http://schemas.openxmlformats.org/officeDocument/2006/relationships" xmlns:m="http://schemas.openxmlformats.org/officeDocument/2006/math" xmlns:v="urn:schemas-microsoft-com:vml" xmlns:wp14="http://schemas.microsoft.com/office/word/2010/wordprocessingDrawing" xmlns:wp="http://schemas.openxmlformats.org/drawingml/2006/wordprocessingDrawing" xmlns:w10="urn:schemas-microsoft-com:office:word" xmlns:w="http://schemas.openxmlformats.org/wordprocessingml/2006/main" xmlns:w14="http://schemas.microsoft.com/office/word/2010/wordml" xmlns:w15="http://schemas.microsoft.com/office/word/2012/wordml" xmlns:w16se="http://schemas.microsoft.com/office/word/2015/wordml/symex" xmlns:wpg="http://schemas.microsoft.com/office/word/2010/wordprocessingGroup" xmlns:wpi="http://schemas.microsoft.com/office/word/2010/wordprocessingInk" xmlns:wne="http://schemas.microsoft.com/office/word/2006/wordml" xmlns:wps="http://schemas.microsoft.com/office/word/2010/wordprocessingShape" mc:Ignorable="w14 w15 w16se wp14">
+<w:numbering xmlns:wpc="http://schemas.microsoft.com/office/word/2010/wordprocessingCanvas" xmlns:cx="http://schemas.microsoft.com/office/drawing/2014/chartex" xmlns:cx1="http://schemas.microsoft.com/office/drawing/2015/9/8/chartex" xmlns:cx2="http://schemas.microsoft.com/office/drawing/2015/10/21/chartex" xmlns:cx3="http://schemas.microsoft.com/office/drawing/2016/5/9/chartex" xmlns:cx4="http://schemas.microsoft.com/office/drawing/2016/5/10/chartex" xmlns:cx5="http://schemas.microsoft.com/office/drawing/2016/5/11/chartex" xmlns:cx6="http://schemas.microsoft.com/office/drawing/2016/5/12/chartex" xmlns:cx7="http://schemas.microsoft.com/office/drawing/2016/5/13/chartex" xmlns:cx8="http://schemas.microsoft.com/office/drawing/2016/5/14/chartex" xmlns:mc="http://schemas.openxmlformats.org/markup-compatibility/2006" xmlns:aink="http://schemas.microsoft.com/office/drawing/2016/ink" xmlns:am3d="http://schemas.microsoft.com/office/drawing/2017/model3d" xmlns:o="urn:schemas-microsoft-com:office:office" xmlns:r="http://schemas.openxmlformats.org/officeDocument/2006/relationships" xmlns:m="http://schemas.openxmlformats.org/officeDocument/2006/math" xmlns:v="urn:schemas-microsoft-com:vml" xmlns:wp14="http://schemas.microsoft.com/office/word/2010/wordprocessingDrawing" xmlns:wp="http://schemas.openxmlformats.org/drawingml/2006/wordprocessingDrawing" xmlns:w10="urn:schemas-microsoft-com:office:word" xmlns:w="http://schemas.openxmlformats.org/wordprocessingml/2006/main" xmlns:w14="http://schemas.microsoft.com/office/word/2010/wordml" xmlns:w15="http://schemas.microsoft.com/office/word/2012/wordml" xmlns:w16cex="http://schemas.microsoft.com/office/word/2018/wordml/cex" xmlns:w16cid="http://schemas.microsoft.com/office/word/2016/wordml/cid" xmlns:w16="http://schemas.microsoft.com/office/word/2018/wordml" xmlns:w16sdtdh="http://schemas.microsoft.com/office/word/2020/wordml/sdtdatahash" xmlns:w16se="http://schemas.microsoft.com/office/word/2015/wordml/symex" xmlns:wpg="http://schemas.microsoft.com/office/word/2010/wordprocessingGroup" xmlns:wpi="http://schemas.microsoft.com/office/word/2010/wordprocessingInk" xmlns:wne="http://schemas.microsoft.com/office/word/2006/wordml" xmlns:wps="http://schemas.microsoft.com/office/word/2010/wordprocessingShape" mc:Ignorable="w14 w15 w16se w16cid w16 w16cex w16sdtdh wp14">
   <w:abstractNum w:abstractNumId="0" w15:restartNumberingAfterBreak="0">
     <w:nsid w:val="FFFFFF7C"/>
     <w:multiLevelType w:val="singleLevel"/>
@@ -1072,7 +1048,7 @@
 </file>
 
 <file path=word/styles.xml><?xml version="1.0" encoding="utf-8"?>
-<w:styles xmlns:mc="http://schemas.openxmlformats.org/markup-compatibility/2006" xmlns:r="http://schemas.openxmlformats.org/officeDocument/2006/relationships" xmlns:w="http://schemas.openxmlformats.org/wordprocessingml/2006/main" xmlns:w14="http://schemas.microsoft.com/office/word/2010/wordml" xmlns:w15="http://schemas.microsoft.com/office/word/2012/wordml" xmlns:w16se="http://schemas.microsoft.com/office/word/2015/wordml/symex" mc:Ignorable="w14 w15 w16se">
+<w:styles xmlns:mc="http://schemas.openxmlformats.org/markup-compatibility/2006" xmlns:r="http://schemas.openxmlformats.org/officeDocument/2006/relationships" xmlns:w="http://schemas.openxmlformats.org/wordprocessingml/2006/main" xmlns:w14="http://schemas.microsoft.com/office/word/2010/wordml" xmlns:w15="http://schemas.microsoft.com/office/word/2012/wordml" xmlns:w16cex="http://schemas.microsoft.com/office/word/2018/wordml/cex" xmlns:w16cid="http://schemas.microsoft.com/office/word/2016/wordml/cid" xmlns:w16="http://schemas.microsoft.com/office/word/2018/wordml" xmlns:w16sdtdh="http://schemas.microsoft.com/office/word/2020/wordml/sdtdatahash" xmlns:w16se="http://schemas.microsoft.com/office/word/2015/wordml/symex" mc:Ignorable="w14 w15 w16se w16cid w16 w16cex w16sdtdh">
   <w:docDefaults>
     <w:rPrDefault>
       <w:rPr>
@@ -1088,7 +1064,7 @@
       </w:pPr>
     </w:pPrDefault>
   </w:docDefaults>
-  <w:latentStyles w:defLockedState="0" w:defUIPriority="99" w:defSemiHidden="0" w:defUnhideWhenUsed="0" w:defQFormat="0" w:count="371">
+  <w:latentStyles w:defLockedState="0" w:defUIPriority="99" w:defSemiHidden="0" w:defUnhideWhenUsed="0" w:defQFormat="0" w:count="376">
     <w:lsdException w:name="Normal" w:uiPriority="0" w:qFormat="1"/>
     <w:lsdException w:name="heading 1" w:uiPriority="9" w:qFormat="1"/>
     <w:lsdException w:name="heading 2" w:semiHidden="1" w:uiPriority="9" w:unhideWhenUsed="1" w:qFormat="1"/>
@@ -1194,7 +1170,6 @@
     <w:lsdException w:name="HTML Sample" w:semiHidden="1" w:unhideWhenUsed="1"/>
     <w:lsdException w:name="HTML Typewriter" w:semiHidden="1" w:unhideWhenUsed="1"/>
     <w:lsdException w:name="HTML Variable" w:semiHidden="1" w:unhideWhenUsed="1"/>
-    <w:lsdException w:name="Normal Table" w:semiHidden="1" w:unhideWhenUsed="1"/>
     <w:lsdException w:name="annotation subject" w:semiHidden="1" w:unhideWhenUsed="1"/>
     <w:lsdException w:name="No List" w:semiHidden="1" w:unhideWhenUsed="1"/>
     <w:lsdException w:name="Outline List 1" w:semiHidden="1" w:unhideWhenUsed="1"/>
@@ -1237,11 +1212,8 @@
     <w:lsdException w:name="Table Contemporary" w:semiHidden="1" w:unhideWhenUsed="1"/>
     <w:lsdException w:name="Table Elegant" w:semiHidden="1" w:unhideWhenUsed="1"/>
     <w:lsdException w:name="Table Professional" w:semiHidden="1" w:unhideWhenUsed="1"/>
-    <w:lsdException w:name="Table Subtle 1" w:semiHidden="1" w:unhideWhenUsed="1"/>
     <w:lsdException w:name="Table Subtle 2" w:semiHidden="1" w:unhideWhenUsed="1"/>
     <w:lsdException w:name="Table Web 1" w:semiHidden="1" w:unhideWhenUsed="1"/>
-    <w:lsdException w:name="Table Web 2" w:semiHidden="1" w:unhideWhenUsed="1"/>
-    <w:lsdException w:name="Table Web 3" w:semiHidden="1" w:unhideWhenUsed="1"/>
     <w:lsdException w:name="Balloon Text" w:semiHidden="1" w:unhideWhenUsed="1"/>
     <w:lsdException w:name="Table Grid" w:uiPriority="59"/>
     <w:lsdException w:name="Table Theme" w:semiHidden="1" w:unhideWhenUsed="1"/>
@@ -1460,6 +1432,11 @@
     <w:lsdException w:name="List Table 5 Dark Accent 6" w:uiPriority="50"/>
     <w:lsdException w:name="List Table 6 Colorful Accent 6" w:uiPriority="51"/>
     <w:lsdException w:name="List Table 7 Colorful Accent 6" w:uiPriority="52"/>
+    <w:lsdException w:name="Mention" w:semiHidden="1" w:unhideWhenUsed="1"/>
+    <w:lsdException w:name="Smart Hyperlink" w:semiHidden="1" w:unhideWhenUsed="1"/>
+    <w:lsdException w:name="Hashtag" w:semiHidden="1" w:unhideWhenUsed="1"/>
+    <w:lsdException w:name="Unresolved Mention" w:semiHidden="1" w:unhideWhenUsed="1"/>
+    <w:lsdException w:name="Smart Link" w:semiHidden="1" w:unhideWhenUsed="1"/>
   </w:latentStyles>
   <w:style w:type="paragraph" w:default="1" w:styleId="Normal">
     <w:name w:val="Normal"/>

</xml_diff>